<commit_message>
Atualizações diversas (Feedback Professor Jarley)
</commit_message>
<xml_diff>
--- a/Acompanhamento/Plano de Iteração Sistema de Rastreamento.docx
+++ b/Acompanhamento/Plano de Iteração Sistema de Rastreamento.docx
@@ -344,6 +344,74 @@
             </w:r>
             <w:r>
               <w:t>10/2013</w:t>
+            </w:r>
+          </w:p>
+        </w:tc>
+      </w:tr>
+      <w:tr>
+        <w:tc>
+          <w:tcPr>
+            <w:tcW w:w="4885" w:type="dxa"/>
+          </w:tcPr>
+          <w:p>
+            <w:pPr>
+              <w:rPr>
+                <w:rFonts w:ascii="Arial" w:hAnsi="Arial" w:cs="Arial"/>
+              </w:rPr>
+            </w:pPr>
+            <w:r>
+              <w:rPr>
+                <w:rFonts w:ascii="Arial" w:hAnsi="Arial" w:cs="Arial"/>
+              </w:rPr>
+              <w:t xml:space="preserve">Criar tela de </w:t>
+            </w:r>
+            <w:proofErr w:type="spellStart"/>
+            <w:r>
+              <w:rPr>
+                <w:rFonts w:ascii="Arial" w:hAnsi="Arial" w:cs="Arial"/>
+              </w:rPr>
+              <w:t>login</w:t>
+            </w:r>
+            <w:proofErr w:type="spellEnd"/>
+          </w:p>
+        </w:tc>
+        <w:tc>
+          <w:tcPr>
+            <w:tcW w:w="1985" w:type="dxa"/>
+          </w:tcPr>
+          <w:p>
+            <w:r>
+              <w:t>02/11/2013</w:t>
+            </w:r>
+          </w:p>
+        </w:tc>
+      </w:tr>
+      <w:tr>
+        <w:tc>
+          <w:tcPr>
+            <w:tcW w:w="4885" w:type="dxa"/>
+          </w:tcPr>
+          <w:p>
+            <w:pPr>
+              <w:rPr>
+                <w:rFonts w:ascii="Arial" w:hAnsi="Arial" w:cs="Arial"/>
+              </w:rPr>
+            </w:pPr>
+            <w:r>
+              <w:rPr>
+                <w:rFonts w:ascii="Arial" w:hAnsi="Arial" w:cs="Arial"/>
+              </w:rPr>
+              <w:t>Criar Localização de veículos</w:t>
+            </w:r>
+          </w:p>
+        </w:tc>
+        <w:tc>
+          <w:tcPr>
+            <w:tcW w:w="1985" w:type="dxa"/>
+          </w:tcPr>
+          <w:p>
+            <w:r>
+              <w:t>15/11/2013</w:t>
             </w:r>
           </w:p>
         </w:tc>
@@ -1347,7 +1415,15 @@
                   <w:rStyle w:val="Hyperlink"/>
                   <w:rFonts w:ascii="Arial" w:hAnsi="Arial" w:cs="Arial"/>
                 </w:rPr>
-                <w:t>https://github.com/valtervasconcelos/Projeto_de_Software_1</w:t>
+                <w:t>https://github.com/valtervasconcelos/Pr</w:t>
+              </w:r>
+              <w:r>
+                <w:rPr>
+                  <w:rStyle w:val="Hyperlink"/>
+                  <w:rFonts w:ascii="Arial" w:hAnsi="Arial" w:cs="Arial"/>
+                </w:rPr>
+                <w:lastRenderedPageBreak/>
+                <w:t>ojeto_de_Software_1</w:t>
               </w:r>
             </w:hyperlink>
           </w:p>
@@ -2090,23 +2166,21 @@
                 <w:rFonts w:ascii="Arial" w:hAnsi="Arial" w:cs="Arial"/>
                 <w:lang w:eastAsia="ja-JP"/>
               </w:rPr>
-              <w:t xml:space="preserve">Revisar o </w:t>
-            </w:r>
-            <w:proofErr w:type="spellStart"/>
-            <w:r>
-              <w:rPr>
-                <w:rFonts w:ascii="Arial" w:hAnsi="Arial" w:cs="Arial"/>
-                <w:lang w:eastAsia="ja-JP"/>
-              </w:rPr>
-              <w:t>documeto</w:t>
-            </w:r>
-            <w:proofErr w:type="spellEnd"/>
-            <w:r>
-              <w:rPr>
-                <w:rFonts w:ascii="Arial" w:hAnsi="Arial" w:cs="Arial"/>
-                <w:lang w:eastAsia="ja-JP"/>
-              </w:rPr>
-              <w:t xml:space="preserve"> de acordo com o </w:t>
+              <w:t>Revisar o docume</w:t>
+            </w:r>
+            <w:r>
+              <w:rPr>
+                <w:rFonts w:ascii="Arial" w:hAnsi="Arial" w:cs="Arial"/>
+                <w:lang w:eastAsia="ja-JP"/>
+              </w:rPr>
+              <w:t>n</w:t>
+            </w:r>
+            <w:r>
+              <w:rPr>
+                <w:rFonts w:ascii="Arial" w:hAnsi="Arial" w:cs="Arial"/>
+                <w:lang w:eastAsia="ja-JP"/>
+              </w:rPr>
+              <w:t xml:space="preserve">to de acordo com o </w:t>
             </w:r>
             <w:proofErr w:type="gramStart"/>
             <w:r>
@@ -2714,6 +2788,408 @@
                 <w:lang w:eastAsia="ja-JP"/>
               </w:rPr>
               <w:t>1,5</w:t>
+            </w:r>
+          </w:p>
+        </w:tc>
+      </w:tr>
+      <w:tr>
+        <w:trPr>
+          <w:trHeight w:val="255"/>
+        </w:trPr>
+        <w:tc>
+          <w:tcPr>
+            <w:tcW w:w="1530" w:type="dxa"/>
+            <w:noWrap/>
+            <w:vAlign w:val="bottom"/>
+          </w:tcPr>
+          <w:p>
+            <w:pPr>
+              <w:rPr>
+                <w:rFonts w:ascii="Arial" w:hAnsi="Arial" w:cs="Arial"/>
+              </w:rPr>
+            </w:pPr>
+            <w:r>
+              <w:rPr>
+                <w:rFonts w:ascii="Arial" w:hAnsi="Arial" w:cs="Arial"/>
+              </w:rPr>
+              <w:t xml:space="preserve">Criar tela de </w:t>
+            </w:r>
+            <w:proofErr w:type="spellStart"/>
+            <w:r>
+              <w:rPr>
+                <w:rFonts w:ascii="Arial" w:hAnsi="Arial" w:cs="Arial"/>
+              </w:rPr>
+              <w:t>login</w:t>
+            </w:r>
+            <w:proofErr w:type="spellEnd"/>
+          </w:p>
+        </w:tc>
+        <w:tc>
+          <w:tcPr>
+            <w:tcW w:w="738" w:type="dxa"/>
+            <w:noWrap/>
+            <w:vAlign w:val="bottom"/>
+          </w:tcPr>
+          <w:p>
+            <w:pPr>
+              <w:widowControl/>
+              <w:spacing w:line="240" w:lineRule="auto"/>
+              <w:rPr>
+                <w:rFonts w:ascii="Arial" w:hAnsi="Arial" w:cs="Arial"/>
+                <w:lang w:eastAsia="ja-JP"/>
+              </w:rPr>
+            </w:pPr>
+            <w:r>
+              <w:rPr>
+                <w:rFonts w:ascii="Arial" w:hAnsi="Arial" w:cs="Arial"/>
+                <w:lang w:eastAsia="ja-JP"/>
+              </w:rPr>
+              <w:t>Alta</w:t>
+            </w:r>
+          </w:p>
+        </w:tc>
+        <w:tc>
+          <w:tcPr>
+            <w:tcW w:w="851" w:type="dxa"/>
+            <w:noWrap/>
+            <w:vAlign w:val="bottom"/>
+          </w:tcPr>
+          <w:p>
+            <w:pPr>
+              <w:widowControl/>
+              <w:spacing w:line="240" w:lineRule="auto"/>
+              <w:rPr>
+                <w:rFonts w:ascii="Arial" w:hAnsi="Arial" w:cs="Arial"/>
+                <w:lang w:eastAsia="ja-JP"/>
+              </w:rPr>
+            </w:pPr>
+          </w:p>
+        </w:tc>
+        <w:tc>
+          <w:tcPr>
+            <w:tcW w:w="1134" w:type="dxa"/>
+            <w:noWrap/>
+            <w:vAlign w:val="bottom"/>
+          </w:tcPr>
+          <w:p>
+            <w:pPr>
+              <w:widowControl/>
+              <w:spacing w:line="240" w:lineRule="auto"/>
+              <w:rPr>
+                <w:rFonts w:ascii="Arial" w:hAnsi="Arial" w:cs="Arial"/>
+                <w:lang w:eastAsia="ja-JP"/>
+              </w:rPr>
+            </w:pPr>
+            <w:r>
+              <w:rPr>
+                <w:rFonts w:ascii="Arial" w:hAnsi="Arial" w:cs="Arial"/>
+                <w:lang w:eastAsia="ja-JP"/>
+              </w:rPr>
+              <w:t>Incompleto</w:t>
+            </w:r>
+          </w:p>
+        </w:tc>
+        <w:tc>
+          <w:tcPr>
+            <w:tcW w:w="1417" w:type="dxa"/>
+            <w:noWrap/>
+            <w:vAlign w:val="bottom"/>
+          </w:tcPr>
+          <w:p>
+            <w:hyperlink r:id="rId16" w:history="1">
+              <w:r>
+                <w:rPr>
+                  <w:rStyle w:val="Hyperlink"/>
+                  <w:rFonts w:ascii="Arial" w:hAnsi="Arial" w:cs="Arial"/>
+                </w:rPr>
+                <w:t>https://github.com/valtervasconcelos/Projeto_de_Software_1</w:t>
+              </w:r>
+            </w:hyperlink>
+          </w:p>
+        </w:tc>
+        <w:tc>
+          <w:tcPr>
+            <w:tcW w:w="709" w:type="dxa"/>
+            <w:noWrap/>
+            <w:vAlign w:val="bottom"/>
+          </w:tcPr>
+          <w:p>
+            <w:pPr>
+              <w:widowControl/>
+              <w:spacing w:line="240" w:lineRule="auto"/>
+              <w:rPr>
+                <w:rFonts w:ascii="Arial" w:hAnsi="Arial" w:cs="Arial"/>
+                <w:lang w:eastAsia="ja-JP"/>
+              </w:rPr>
+            </w:pPr>
+          </w:p>
+        </w:tc>
+        <w:tc>
+          <w:tcPr>
+            <w:tcW w:w="1418" w:type="dxa"/>
+            <w:noWrap/>
+            <w:vAlign w:val="bottom"/>
+          </w:tcPr>
+          <w:p>
+            <w:pPr>
+              <w:widowControl/>
+              <w:spacing w:line="240" w:lineRule="auto"/>
+              <w:rPr>
+                <w:rFonts w:ascii="Arial" w:hAnsi="Arial" w:cs="Arial"/>
+                <w:lang w:eastAsia="ja-JP"/>
+              </w:rPr>
+            </w:pPr>
+            <w:r>
+              <w:rPr>
+                <w:rFonts w:ascii="Arial" w:hAnsi="Arial" w:cs="Arial"/>
+                <w:lang w:eastAsia="ja-JP"/>
+              </w:rPr>
+              <w:t>Valter Vasconcelos</w:t>
+            </w:r>
+          </w:p>
+        </w:tc>
+        <w:tc>
+          <w:tcPr>
+            <w:tcW w:w="850" w:type="dxa"/>
+            <w:noWrap/>
+            <w:vAlign w:val="bottom"/>
+          </w:tcPr>
+          <w:p>
+            <w:pPr>
+              <w:widowControl/>
+              <w:spacing w:line="240" w:lineRule="auto"/>
+              <w:rPr>
+                <w:rFonts w:ascii="Arial" w:hAnsi="Arial" w:cs="Arial"/>
+                <w:lang w:eastAsia="ja-JP"/>
+              </w:rPr>
+            </w:pPr>
+            <w:r>
+              <w:rPr>
+                <w:rFonts w:ascii="Arial" w:hAnsi="Arial" w:cs="Arial"/>
+                <w:lang w:eastAsia="ja-JP"/>
+              </w:rPr>
+              <w:t>72</w:t>
+            </w:r>
+          </w:p>
+        </w:tc>
+        <w:tc>
+          <w:tcPr>
+            <w:tcW w:w="709" w:type="dxa"/>
+            <w:noWrap/>
+            <w:vAlign w:val="bottom"/>
+          </w:tcPr>
+          <w:p>
+            <w:pPr>
+              <w:widowControl/>
+              <w:spacing w:line="240" w:lineRule="auto"/>
+              <w:rPr>
+                <w:rFonts w:ascii="Arial" w:hAnsi="Arial" w:cs="Arial"/>
+                <w:lang w:eastAsia="ja-JP"/>
+              </w:rPr>
+            </w:pPr>
+            <w:r>
+              <w:rPr>
+                <w:rFonts w:ascii="Arial" w:hAnsi="Arial" w:cs="Arial"/>
+                <w:lang w:eastAsia="ja-JP"/>
+              </w:rPr>
+              <w:t>64</w:t>
+            </w:r>
+          </w:p>
+        </w:tc>
+      </w:tr>
+      <w:tr>
+        <w:trPr>
+          <w:trHeight w:val="255"/>
+        </w:trPr>
+        <w:tc>
+          <w:tcPr>
+            <w:tcW w:w="1530" w:type="dxa"/>
+            <w:noWrap/>
+            <w:vAlign w:val="bottom"/>
+          </w:tcPr>
+          <w:p>
+            <w:pPr>
+              <w:rPr>
+                <w:rFonts w:ascii="Arial" w:hAnsi="Arial" w:cs="Arial"/>
+              </w:rPr>
+            </w:pPr>
+            <w:r>
+              <w:rPr>
+                <w:rFonts w:ascii="Arial" w:hAnsi="Arial" w:cs="Arial"/>
+              </w:rPr>
+              <w:t>Criar Localização de veículos</w:t>
+            </w:r>
+          </w:p>
+        </w:tc>
+        <w:tc>
+          <w:tcPr>
+            <w:tcW w:w="738" w:type="dxa"/>
+            <w:noWrap/>
+            <w:vAlign w:val="bottom"/>
+          </w:tcPr>
+          <w:p>
+            <w:pPr>
+              <w:widowControl/>
+              <w:spacing w:line="240" w:lineRule="auto"/>
+              <w:rPr>
+                <w:rFonts w:ascii="Arial" w:hAnsi="Arial" w:cs="Arial"/>
+                <w:lang w:eastAsia="ja-JP"/>
+              </w:rPr>
+            </w:pPr>
+            <w:r>
+              <w:rPr>
+                <w:rFonts w:ascii="Arial" w:hAnsi="Arial" w:cs="Arial"/>
+                <w:lang w:eastAsia="ja-JP"/>
+              </w:rPr>
+              <w:t>Alta</w:t>
+            </w:r>
+          </w:p>
+        </w:tc>
+        <w:tc>
+          <w:tcPr>
+            <w:tcW w:w="851" w:type="dxa"/>
+            <w:noWrap/>
+            <w:vAlign w:val="bottom"/>
+          </w:tcPr>
+          <w:p>
+            <w:pPr>
+              <w:widowControl/>
+              <w:spacing w:line="240" w:lineRule="auto"/>
+              <w:rPr>
+                <w:rFonts w:ascii="Arial" w:hAnsi="Arial" w:cs="Arial"/>
+                <w:lang w:eastAsia="ja-JP"/>
+              </w:rPr>
+            </w:pPr>
+          </w:p>
+        </w:tc>
+        <w:tc>
+          <w:tcPr>
+            <w:tcW w:w="1134" w:type="dxa"/>
+            <w:noWrap/>
+            <w:vAlign w:val="bottom"/>
+          </w:tcPr>
+          <w:p>
+            <w:pPr>
+              <w:widowControl/>
+              <w:spacing w:line="240" w:lineRule="auto"/>
+              <w:rPr>
+                <w:rFonts w:ascii="Arial" w:hAnsi="Arial" w:cs="Arial"/>
+                <w:lang w:eastAsia="ja-JP"/>
+              </w:rPr>
+            </w:pPr>
+            <w:r>
+              <w:rPr>
+                <w:rFonts w:ascii="Arial" w:hAnsi="Arial" w:cs="Arial"/>
+                <w:lang w:eastAsia="ja-JP"/>
+              </w:rPr>
+              <w:t>Incompleto</w:t>
+            </w:r>
+          </w:p>
+        </w:tc>
+        <w:tc>
+          <w:tcPr>
+            <w:tcW w:w="1417" w:type="dxa"/>
+            <w:noWrap/>
+            <w:vAlign w:val="bottom"/>
+          </w:tcPr>
+          <w:p>
+            <w:hyperlink r:id="rId17" w:history="1">
+              <w:r>
+                <w:rPr>
+                  <w:rStyle w:val="Hyperlink"/>
+                  <w:rFonts w:ascii="Arial" w:hAnsi="Arial" w:cs="Arial"/>
+                </w:rPr>
+                <w:t>https://github.com/valtervasconcelos/Projeto_de_Software_1</w:t>
+              </w:r>
+            </w:hyperlink>
+          </w:p>
+        </w:tc>
+        <w:tc>
+          <w:tcPr>
+            <w:tcW w:w="709" w:type="dxa"/>
+            <w:noWrap/>
+            <w:vAlign w:val="bottom"/>
+          </w:tcPr>
+          <w:p>
+            <w:pPr>
+              <w:widowControl/>
+              <w:spacing w:line="240" w:lineRule="auto"/>
+              <w:rPr>
+                <w:rFonts w:ascii="Arial" w:hAnsi="Arial" w:cs="Arial"/>
+                <w:lang w:eastAsia="ja-JP"/>
+              </w:rPr>
+            </w:pPr>
+          </w:p>
+        </w:tc>
+        <w:tc>
+          <w:tcPr>
+            <w:tcW w:w="1418" w:type="dxa"/>
+            <w:noWrap/>
+            <w:vAlign w:val="bottom"/>
+          </w:tcPr>
+          <w:p>
+            <w:pPr>
+              <w:widowControl/>
+              <w:spacing w:line="240" w:lineRule="auto"/>
+              <w:rPr>
+                <w:rFonts w:ascii="Arial" w:hAnsi="Arial" w:cs="Arial"/>
+                <w:lang w:eastAsia="ja-JP"/>
+              </w:rPr>
+            </w:pPr>
+            <w:r>
+              <w:rPr>
+                <w:rFonts w:ascii="Arial" w:hAnsi="Arial" w:cs="Arial"/>
+                <w:lang w:eastAsia="ja-JP"/>
+              </w:rPr>
+              <w:t>Valter Vasconcelos</w:t>
+            </w:r>
+          </w:p>
+        </w:tc>
+        <w:tc>
+          <w:tcPr>
+            <w:tcW w:w="850" w:type="dxa"/>
+            <w:noWrap/>
+            <w:vAlign w:val="bottom"/>
+          </w:tcPr>
+          <w:p>
+            <w:pPr>
+              <w:widowControl/>
+              <w:spacing w:line="240" w:lineRule="auto"/>
+              <w:rPr>
+                <w:rFonts w:ascii="Arial" w:hAnsi="Arial" w:cs="Arial"/>
+                <w:lang w:eastAsia="ja-JP"/>
+              </w:rPr>
+            </w:pPr>
+            <w:r>
+              <w:rPr>
+                <w:rFonts w:ascii="Arial" w:hAnsi="Arial" w:cs="Arial"/>
+                <w:lang w:eastAsia="ja-JP"/>
+              </w:rPr>
+              <w:t>120</w:t>
+            </w:r>
+          </w:p>
+        </w:tc>
+        <w:tc>
+          <w:tcPr>
+            <w:tcW w:w="709" w:type="dxa"/>
+            <w:noWrap/>
+            <w:vAlign w:val="bottom"/>
+          </w:tcPr>
+          <w:p>
+            <w:pPr>
+              <w:widowControl/>
+              <w:spacing w:line="240" w:lineRule="auto"/>
+              <w:rPr>
+                <w:rFonts w:ascii="Arial" w:hAnsi="Arial" w:cs="Arial"/>
+                <w:lang w:eastAsia="ja-JP"/>
+              </w:rPr>
+            </w:pPr>
+            <w:r>
+              <w:rPr>
+                <w:rFonts w:ascii="Arial" w:hAnsi="Arial" w:cs="Arial"/>
+                <w:lang w:eastAsia="ja-JP"/>
+              </w:rPr>
+              <w:t>118</w:t>
             </w:r>
           </w:p>
         </w:tc>
@@ -2953,6 +3429,7 @@
               <w:ind w:left="0"/>
             </w:pPr>
             <w:r>
+              <w:lastRenderedPageBreak/>
               <w:t>Config. Do GITHUB</w:t>
             </w:r>
           </w:p>
@@ -2975,6 +3452,7 @@
               <w:ind w:left="0"/>
             </w:pPr>
             <w:r>
+              <w:lastRenderedPageBreak/>
               <w:t>Preenchimento dos documentos necessários</w:t>
             </w:r>
           </w:p>
@@ -3063,16 +3541,8 @@
       <w:r>
         <w:t xml:space="preserve"> </w:t>
       </w:r>
-      <w:proofErr w:type="gramStart"/>
       <w:r>
-        <w:t xml:space="preserve">referente </w:t>
-      </w:r>
-      <w:r>
-        <w:t>referente</w:t>
-      </w:r>
-      <w:proofErr w:type="gramEnd"/>
-      <w:r>
-        <w:t xml:space="preserve"> aos d</w:t>
+        <w:t>referente aos d</w:t>
       </w:r>
       <w:r>
         <w:t>ocumentos de Visão e Plano de Projeto</w:t>
@@ -3195,22 +3665,8 @@
               <w:rPr>
                 <w:iCs/>
               </w:rPr>
-              <w:t xml:space="preserve"> Patrocinador</w:t>
-            </w:r>
-            <w:proofErr w:type="gramStart"/>
-            <w:r>
-              <w:rPr>
-                <w:iCs/>
-              </w:rPr>
-              <w:t xml:space="preserve"> </w:t>
-            </w:r>
-            <w:r>
-              <w:rPr>
-                <w:iCs/>
-              </w:rPr>
-              <w:t xml:space="preserve"> </w:t>
-            </w:r>
-            <w:proofErr w:type="gramEnd"/>
+              <w:t xml:space="preserve"> Patrocinador </w:t>
+            </w:r>
             <w:r>
               <w:rPr>
                 <w:iCs/>
@@ -3441,8 +3897,8 @@
       </w:pPr>
     </w:p>
     <w:sectPr>
-      <w:headerReference w:type="default" r:id="rId16"/>
-      <w:footerReference w:type="default" r:id="rId17"/>
+      <w:headerReference w:type="default" r:id="rId18"/>
+      <w:footerReference w:type="default" r:id="rId19"/>
       <w:pgSz w:w="12240" w:h="15840" w:code="1"/>
       <w:pgMar w:top="1440" w:right="1041" w:bottom="1440" w:left="1440" w:header="720" w:footer="720" w:gutter="0"/>
       <w:cols w:space="720"/>

</xml_diff>

<commit_message>
Criação de novos doumentos e atualizações diversas
</commit_message>
<xml_diff>
--- a/Acompanhamento/Plano de Iteração Sistema de Rastreamento.docx
+++ b/Acompanhamento/Plano de Iteração Sistema de Rastreamento.docx
@@ -122,8 +122,16 @@
             <w:tcW w:w="4885" w:type="dxa"/>
           </w:tcPr>
           <w:p>
-            <w:r>
-              <w:t>Início da Iteração</w:t>
+            <w:pPr>
+              <w:rPr>
+                <w:rFonts w:ascii="Arial" w:hAnsi="Arial" w:cs="Arial"/>
+              </w:rPr>
+            </w:pPr>
+            <w:r>
+              <w:rPr>
+                <w:rFonts w:ascii="Arial" w:hAnsi="Arial" w:cs="Arial"/>
+              </w:rPr>
+              <w:t>Criar o Plano de Iteração</w:t>
             </w:r>
           </w:p>
         </w:tc>
@@ -133,10 +141,16 @@
           </w:tcPr>
           <w:p>
             <w:r>
-              <w:t>18</w:t>
-            </w:r>
-            <w:r>
-              <w:t>/09/2013</w:t>
+              <w:t>04</w:t>
+            </w:r>
+            <w:r>
+              <w:t>/</w:t>
+            </w:r>
+            <w:r>
+              <w:t>09</w:t>
+            </w:r>
+            <w:r>
+              <w:t>/2013</w:t>
             </w:r>
           </w:p>
         </w:tc>
@@ -147,16 +161,8 @@
             <w:tcW w:w="4885" w:type="dxa"/>
           </w:tcPr>
           <w:p>
-            <w:pPr>
-              <w:rPr>
-                <w:rFonts w:ascii="Arial" w:hAnsi="Arial" w:cs="Arial"/>
-              </w:rPr>
-            </w:pPr>
-            <w:r>
-              <w:rPr>
-                <w:rFonts w:ascii="Arial" w:hAnsi="Arial" w:cs="Arial"/>
-              </w:rPr>
-              <w:t>Criar o Documento de Visão</w:t>
+            <w:r>
+              <w:t>Início da Iteração</w:t>
             </w:r>
           </w:p>
         </w:tc>
@@ -166,10 +172,7 @@
           </w:tcPr>
           <w:p>
             <w:r>
-              <w:t>18</w:t>
-            </w:r>
-            <w:r>
-              <w:t>/09/2013</w:t>
+              <w:t>18/09/2013</w:t>
             </w:r>
           </w:p>
         </w:tc>
@@ -189,7 +192,7 @@
               <w:rPr>
                 <w:rFonts w:ascii="Arial" w:hAnsi="Arial" w:cs="Arial"/>
               </w:rPr>
-              <w:t>Criar o Plano de Projeto</w:t>
+              <w:t>Criar o Documento de Visão</w:t>
             </w:r>
           </w:p>
         </w:tc>
@@ -199,10 +202,7 @@
           </w:tcPr>
           <w:p>
             <w:r>
-              <w:t>19</w:t>
-            </w:r>
-            <w:r>
-              <w:t>/09/2013</w:t>
+              <w:t>18/09/2013</w:t>
             </w:r>
           </w:p>
         </w:tc>
@@ -222,7 +222,7 @@
               <w:rPr>
                 <w:rFonts w:ascii="Arial" w:hAnsi="Arial" w:cs="Arial"/>
               </w:rPr>
-              <w:t>Criar o Documento Lista de Riscos</w:t>
+              <w:t>Criar o Plano de Projeto</w:t>
             </w:r>
           </w:p>
         </w:tc>
@@ -232,10 +232,7 @@
           </w:tcPr>
           <w:p>
             <w:r>
-              <w:t>20</w:t>
-            </w:r>
-            <w:r>
-              <w:t>/09/2013</w:t>
+              <w:t>19/09/2013</w:t>
             </w:r>
           </w:p>
         </w:tc>
@@ -255,7 +252,7 @@
               <w:rPr>
                 <w:rFonts w:ascii="Arial" w:hAnsi="Arial" w:cs="Arial"/>
               </w:rPr>
-              <w:t>Criar o Documento Lista de Itens de Trabalho</w:t>
+              <w:t>Criar o Documento Lista de Riscos</w:t>
             </w:r>
           </w:p>
         </w:tc>
@@ -265,10 +262,7 @@
           </w:tcPr>
           <w:p>
             <w:r>
-              <w:t>23</w:t>
-            </w:r>
-            <w:r>
-              <w:t>/09/2013</w:t>
+              <w:t>20/09/2013</w:t>
             </w:r>
           </w:p>
         </w:tc>
@@ -288,13 +282,7 @@
               <w:rPr>
                 <w:rFonts w:ascii="Arial" w:hAnsi="Arial" w:cs="Arial"/>
               </w:rPr>
-              <w:t>Criar o Documento Especificação d</w:t>
-            </w:r>
-            <w:r>
-              <w:rPr>
-                <w:rFonts w:ascii="Arial" w:hAnsi="Arial" w:cs="Arial"/>
-              </w:rPr>
-              <w:t>o Requisito</w:t>
+              <w:t>Criar o Documento Lista de Itens de Trabalho</w:t>
             </w:r>
           </w:p>
         </w:tc>
@@ -304,10 +292,7 @@
           </w:tcPr>
           <w:p>
             <w:r>
-              <w:t>30</w:t>
-            </w:r>
-            <w:r>
-              <w:t>/10/2013</w:t>
+              <w:t>23/09/2013</w:t>
             </w:r>
           </w:p>
         </w:tc>
@@ -327,7 +312,7 @@
               <w:rPr>
                 <w:rFonts w:ascii="Arial" w:hAnsi="Arial" w:cs="Arial"/>
               </w:rPr>
-              <w:t>Criar o Plano de Iteração</w:t>
+              <w:t>Criar o Documento Especificação do Requisito</w:t>
             </w:r>
           </w:p>
         </w:tc>
@@ -337,13 +322,7 @@
           </w:tcPr>
           <w:p>
             <w:r>
-              <w:t>31</w:t>
-            </w:r>
-            <w:r>
-              <w:t>/</w:t>
-            </w:r>
-            <w:r>
-              <w:t>10/2013</w:t>
+              <w:t>24/10/2013</w:t>
             </w:r>
           </w:p>
         </w:tc>
@@ -433,10 +412,7 @@
           </w:tcPr>
           <w:p>
             <w:r>
-              <w:t>02</w:t>
-            </w:r>
-            <w:r>
-              <w:t>/10/2013</w:t>
+              <w:t>02/12/2013</w:t>
             </w:r>
           </w:p>
         </w:tc>
@@ -4052,7 +4028,7 @@
               <w:rStyle w:val="Nmerodepgina"/>
               <w:noProof/>
             </w:rPr>
-            <w:t>3</w:t>
+            <w:t>1</w:t>
           </w:r>
           <w:r>
             <w:rPr>

</xml_diff>

<commit_message>
Correção nos planos de iteração
</commit_message>
<xml_diff>
--- a/Acompanhamento/Plano de Iteração Sistema de Rastreamento.docx
+++ b/Acompanhamento/Plano de Iteração Sistema de Rastreamento.docx
@@ -141,13 +141,7 @@
           </w:tcPr>
           <w:p>
             <w:r>
-              <w:t>04</w:t>
-            </w:r>
-            <w:r>
-              <w:t>/</w:t>
-            </w:r>
-            <w:r>
-              <w:t>09</w:t>
+              <w:t>04/10</w:t>
             </w:r>
             <w:r>
               <w:t>/2013</w:t>
@@ -172,7 +166,10 @@
           </w:tcPr>
           <w:p>
             <w:r>
-              <w:t>18/09/2013</w:t>
+              <w:t>18/10</w:t>
+            </w:r>
+            <w:r>
+              <w:t>/2013</w:t>
             </w:r>
           </w:p>
         </w:tc>
@@ -202,7 +199,10 @@
           </w:tcPr>
           <w:p>
             <w:r>
-              <w:t>18/09/2013</w:t>
+              <w:t>18/10</w:t>
+            </w:r>
+            <w:r>
+              <w:t>/2013</w:t>
             </w:r>
           </w:p>
         </w:tc>
@@ -232,7 +232,10 @@
           </w:tcPr>
           <w:p>
             <w:r>
-              <w:t>19/09/2013</w:t>
+              <w:t>19/10</w:t>
+            </w:r>
+            <w:r>
+              <w:t>/2013</w:t>
             </w:r>
           </w:p>
         </w:tc>
@@ -262,7 +265,10 @@
           </w:tcPr>
           <w:p>
             <w:r>
-              <w:t>20/09/2013</w:t>
+              <w:t>20/10</w:t>
+            </w:r>
+            <w:r>
+              <w:t>/2013</w:t>
             </w:r>
           </w:p>
         </w:tc>
@@ -292,7 +298,10 @@
           </w:tcPr>
           <w:p>
             <w:r>
-              <w:t>23/09/2013</w:t>
+              <w:t>23/10</w:t>
+            </w:r>
+            <w:r>
+              <w:t>/2013</w:t>
             </w:r>
           </w:p>
         </w:tc>
@@ -3873,8 +3882,12 @@
       </w:pPr>
     </w:p>
     <w:sectPr>
-      <w:headerReference w:type="default" r:id="rId18"/>
-      <w:footerReference w:type="default" r:id="rId19"/>
+      <w:headerReference w:type="even" r:id="rId18"/>
+      <w:headerReference w:type="default" r:id="rId19"/>
+      <w:footerReference w:type="even" r:id="rId20"/>
+      <w:footerReference w:type="default" r:id="rId21"/>
+      <w:headerReference w:type="first" r:id="rId22"/>
+      <w:footerReference w:type="first" r:id="rId23"/>
       <w:pgSz w:w="12240" w:h="15840" w:code="1"/>
       <w:pgMar w:top="1440" w:right="1041" w:bottom="1440" w:left="1440" w:header="720" w:footer="720" w:gutter="0"/>
       <w:cols w:space="720"/>
@@ -3903,6 +3916,16 @@
 </file>
 
 <file path=word/footer1.xml><?xml version="1.0" encoding="utf-8"?>
+<w:ftr xmlns:ve="http://schemas.openxmlformats.org/markup-compatibility/2006" xmlns:o="urn:schemas-microsoft-com:office:office" xmlns:r="http://schemas.openxmlformats.org/officeDocument/2006/relationships" xmlns:m="http://schemas.openxmlformats.org/officeDocument/2006/math" xmlns:v="urn:schemas-microsoft-com:vml" xmlns:wp="http://schemas.openxmlformats.org/drawingml/2006/wordprocessingDrawing" xmlns:w10="urn:schemas-microsoft-com:office:word" xmlns:w="http://schemas.openxmlformats.org/wordprocessingml/2006/main" xmlns:wne="http://schemas.microsoft.com/office/word/2006/wordml">
+  <w:p>
+    <w:pPr>
+      <w:pStyle w:val="Rodap"/>
+    </w:pPr>
+  </w:p>
+</w:ftr>
+</file>
+
+<file path=word/footer2.xml><?xml version="1.0" encoding="utf-8"?>
 <w:ftr xmlns:ve="http://schemas.openxmlformats.org/markup-compatibility/2006" xmlns:o="urn:schemas-microsoft-com:office:office" xmlns:r="http://schemas.openxmlformats.org/officeDocument/2006/relationships" xmlns:m="http://schemas.openxmlformats.org/officeDocument/2006/math" xmlns:v="urn:schemas-microsoft-com:vml" xmlns:wp="http://schemas.openxmlformats.org/drawingml/2006/wordprocessingDrawing" xmlns:w10="urn:schemas-microsoft-com:office:word" xmlns:w="http://schemas.openxmlformats.org/wordprocessingml/2006/main" xmlns:wne="http://schemas.microsoft.com/office/word/2006/wordml">
   <w:tbl>
     <w:tblPr>
@@ -4076,6 +4099,16 @@
 </w:ftr>
 </file>
 
+<file path=word/footer3.xml><?xml version="1.0" encoding="utf-8"?>
+<w:ftr xmlns:ve="http://schemas.openxmlformats.org/markup-compatibility/2006" xmlns:o="urn:schemas-microsoft-com:office:office" xmlns:r="http://schemas.openxmlformats.org/officeDocument/2006/relationships" xmlns:m="http://schemas.openxmlformats.org/officeDocument/2006/math" xmlns:v="urn:schemas-microsoft-com:vml" xmlns:wp="http://schemas.openxmlformats.org/drawingml/2006/wordprocessingDrawing" xmlns:w10="urn:schemas-microsoft-com:office:word" xmlns:w="http://schemas.openxmlformats.org/wordprocessingml/2006/main" xmlns:wne="http://schemas.microsoft.com/office/word/2006/wordml">
+  <w:p>
+    <w:pPr>
+      <w:pStyle w:val="Rodap"/>
+    </w:pPr>
+  </w:p>
+</w:ftr>
+</file>
+
 <file path=word/footnotes.xml><?xml version="1.0" encoding="utf-8"?>
 <w:footnotes xmlns:ve="http://schemas.openxmlformats.org/markup-compatibility/2006" xmlns:o="urn:schemas-microsoft-com:office:office" xmlns:r="http://schemas.openxmlformats.org/officeDocument/2006/relationships" xmlns:m="http://schemas.openxmlformats.org/officeDocument/2006/math" xmlns:v="urn:schemas-microsoft-com:vml" xmlns:wp="http://schemas.openxmlformats.org/drawingml/2006/wordprocessingDrawing" xmlns:w10="urn:schemas-microsoft-com:office:word" xmlns:w="http://schemas.openxmlformats.org/wordprocessingml/2006/main" xmlns:wne="http://schemas.microsoft.com/office/word/2006/wordml">
   <w:footnote w:type="separator" w:id="-1">
@@ -4096,6 +4129,16 @@
 </file>
 
 <file path=word/header1.xml><?xml version="1.0" encoding="utf-8"?>
+<w:hdr xmlns:ve="http://schemas.openxmlformats.org/markup-compatibility/2006" xmlns:o="urn:schemas-microsoft-com:office:office" xmlns:r="http://schemas.openxmlformats.org/officeDocument/2006/relationships" xmlns:m="http://schemas.openxmlformats.org/officeDocument/2006/math" xmlns:v="urn:schemas-microsoft-com:vml" xmlns:wp="http://schemas.openxmlformats.org/drawingml/2006/wordprocessingDrawing" xmlns:w10="urn:schemas-microsoft-com:office:word" xmlns:w="http://schemas.openxmlformats.org/wordprocessingml/2006/main" xmlns:wne="http://schemas.microsoft.com/office/word/2006/wordml">
+  <w:p>
+    <w:pPr>
+      <w:pStyle w:val="Cabealho"/>
+    </w:pPr>
+  </w:p>
+</w:hdr>
+</file>
+
+<file path=word/header2.xml><?xml version="1.0" encoding="utf-8"?>
 <w:hdr xmlns:ve="http://schemas.openxmlformats.org/markup-compatibility/2006" xmlns:o="urn:schemas-microsoft-com:office:office" xmlns:r="http://schemas.openxmlformats.org/officeDocument/2006/relationships" xmlns:m="http://schemas.openxmlformats.org/officeDocument/2006/math" xmlns:v="urn:schemas-microsoft-com:vml" xmlns:wp="http://schemas.openxmlformats.org/drawingml/2006/wordprocessingDrawing" xmlns:w10="urn:schemas-microsoft-com:office:word" xmlns:w="http://schemas.openxmlformats.org/wordprocessingml/2006/main" xmlns:wne="http://schemas.microsoft.com/office/word/2006/wordml">
   <w:tbl>
     <w:tblPr>
@@ -4219,7 +4262,13 @@
         </w:tcPr>
         <w:p>
           <w:r>
-            <w:t xml:space="preserve">  Data: 02/</w:t>
+            <w:t xml:space="preserve">  Data: </w:t>
+          </w:r>
+          <w:r>
+            <w:t>04</w:t>
+          </w:r>
+          <w:r>
+            <w:t>/</w:t>
           </w:r>
           <w:r>
             <w:t>10</w:t>
@@ -4231,6 +4280,16 @@
       </w:tc>
     </w:tr>
   </w:tbl>
+  <w:p>
+    <w:pPr>
+      <w:pStyle w:val="Cabealho"/>
+    </w:pPr>
+  </w:p>
+</w:hdr>
+</file>
+
+<file path=word/header3.xml><?xml version="1.0" encoding="utf-8"?>
+<w:hdr xmlns:ve="http://schemas.openxmlformats.org/markup-compatibility/2006" xmlns:o="urn:schemas-microsoft-com:office:office" xmlns:r="http://schemas.openxmlformats.org/officeDocument/2006/relationships" xmlns:m="http://schemas.openxmlformats.org/officeDocument/2006/math" xmlns:v="urn:schemas-microsoft-com:vml" xmlns:wp="http://schemas.openxmlformats.org/drawingml/2006/wordprocessingDrawing" xmlns:w10="urn:schemas-microsoft-com:office:word" xmlns:w="http://schemas.openxmlformats.org/wordprocessingml/2006/main" xmlns:wne="http://schemas.microsoft.com/office/word/2006/wordml">
   <w:p>
     <w:pPr>
       <w:pStyle w:val="Cabealho"/>

</xml_diff>